<commit_message>
Hiyerarşik klasör yapısı düzenlendi.
</commit_message>
<xml_diff>
--- a/docs/Report.docx
+++ b/docs/Report.docx
@@ -4798,7 +4798,51 @@
           <w:sz w:val="28"/>
           <w:szCs w:val="28"/>
         </w:rPr>
-        <w:t>1. Find colorful pixels,</w:t>
+        <w:drawing>
+          <wp:anchor behindDoc="0" distT="0" distB="0" distL="0" distR="0" simplePos="0" locked="0" layoutInCell="0" allowOverlap="1" relativeHeight="14">
+            <wp:simplePos x="0" y="0"/>
+            <wp:positionH relativeFrom="column">
+              <wp:align>center</wp:align>
+            </wp:positionH>
+            <wp:positionV relativeFrom="paragraph">
+              <wp:posOffset>635</wp:posOffset>
+            </wp:positionV>
+            <wp:extent cx="3657600" cy="2743200"/>
+            <wp:effectExtent l="0" t="0" r="0" b="0"/>
+            <wp:wrapSquare wrapText="largest"/>
+            <wp:docPr id="12" name="Image13" descr="" title=""/>
+            <wp:cNvGraphicFramePr>
+              <a:graphicFrameLocks xmlns:a="http://schemas.openxmlformats.org/drawingml/2006/main" noChangeAspect="1"/>
+            </wp:cNvGraphicFramePr>
+            <a:graphic xmlns:a="http://schemas.openxmlformats.org/drawingml/2006/main">
+              <a:graphicData uri="http://schemas.openxmlformats.org/drawingml/2006/picture">
+                <pic:pic xmlns:pic="http://schemas.openxmlformats.org/drawingml/2006/picture">
+                  <pic:nvPicPr>
+                    <pic:cNvPr id="12" name="Image13" descr="" title=""/>
+                    <pic:cNvPicPr>
+                      <a:picLocks noChangeAspect="1" noChangeArrowheads="1"/>
+                    </pic:cNvPicPr>
+                  </pic:nvPicPr>
+                  <pic:blipFill>
+                    <a:blip r:embed="rId13"/>
+                    <a:stretch>
+                      <a:fillRect/>
+                    </a:stretch>
+                  </pic:blipFill>
+                  <pic:spPr bwMode="auto">
+                    <a:xfrm>
+                      <a:off x="0" y="0"/>
+                      <a:ext cx="3657600" cy="2743200"/>
+                    </a:xfrm>
+                    <a:prstGeom prst="rect">
+                      <a:avLst/>
+                    </a:prstGeom>
+                  </pic:spPr>
+                </pic:pic>
+              </a:graphicData>
+            </a:graphic>
+          </wp:anchor>
+        </w:drawing>
       </w:r>
     </w:p>
     <w:p>
@@ -4831,12 +4875,48 @@
         </w:rPr>
       </w:pPr>
       <w:r>
+        <w:rPr/>
+      </w:r>
+    </w:p>
+    <w:p>
+      <w:pPr>
+        <w:pStyle w:val="Normal"/>
+        <w:bidi w:val="0"/>
+        <w:spacing w:lineRule="auto" w:line="240"/>
+        <w:jc w:val="start"/>
+        <w:rPr>
+          <w:sz w:val="28"/>
+          <w:szCs w:val="28"/>
+        </w:rPr>
+      </w:pPr>
+      <w:r>
+        <w:rPr>
+          <w:sz w:val="28"/>
+          <w:szCs w:val="28"/>
+        </w:rPr>
+      </w:r>
+    </w:p>
+    <w:p>
+      <w:pPr>
+        <w:pStyle w:val="Normal"/>
+        <w:bidi w:val="0"/>
+        <w:spacing w:lineRule="auto" w:line="240"/>
+        <w:jc w:val="start"/>
+        <w:rPr>
+          <w:sz w:val="28"/>
+          <w:szCs w:val="28"/>
+        </w:rPr>
+      </w:pPr>
+      <w:r>
         <w:rPr>
           <w:sz w:val="28"/>
           <w:szCs w:val="28"/>
         </w:rPr>
         <w:tab/>
       </w:r>
+      <w:r>
+        <w:br w:type="page"/>
+      </w:r>
     </w:p>
     <w:p>
       <w:pPr>
@@ -4844,1427 +4924,1655 @@
         <w:bidi w:val="0"/>
         <w:spacing w:lineRule="auto" w:line="240"/>
         <w:jc w:val="start"/>
-        <w:rPr>
-          <w:sz w:val="28"/>
-          <w:szCs w:val="28"/>
-        </w:rPr>
-      </w:pPr>
-      <w:r>
-        <w:rPr>
-          <w:sz w:val="28"/>
-          <w:szCs w:val="28"/>
-        </w:rPr>
-      </w:r>
-    </w:p>
-    <w:p>
-      <w:pPr>
-        <w:pStyle w:val="Normal"/>
-        <w:bidi w:val="0"/>
-        <w:jc w:val="start"/>
-        <w:rPr>
-          <w:sz w:val="28"/>
-          <w:szCs w:val="28"/>
-        </w:rPr>
-      </w:pPr>
-      <w:r>
-        <w:rPr>
-          <w:sz w:val="28"/>
-          <w:szCs w:val="28"/>
-        </w:rPr>
-      </w:r>
-    </w:p>
-    <w:p>
-      <w:pPr>
-        <w:pStyle w:val="Normal"/>
-        <w:bidi w:val="0"/>
-        <w:jc w:val="start"/>
-        <w:rPr>
-          <w:sz w:val="28"/>
-          <w:szCs w:val="28"/>
-        </w:rPr>
-      </w:pPr>
-      <w:r>
-        <w:rPr>
-          <w:sz w:val="28"/>
-          <w:szCs w:val="28"/>
-        </w:rPr>
-      </w:r>
-    </w:p>
-    <w:p>
-      <w:pPr>
-        <w:pStyle w:val="Normal"/>
-        <w:bidi w:val="0"/>
-        <w:jc w:val="start"/>
-        <w:rPr>
-          <w:sz w:val="28"/>
-          <w:szCs w:val="28"/>
-        </w:rPr>
-      </w:pPr>
-      <w:r>
-        <w:rPr>
-          <w:sz w:val="28"/>
-          <w:szCs w:val="28"/>
-        </w:rPr>
-      </w:r>
-    </w:p>
-    <w:p>
-      <w:pPr>
-        <w:pStyle w:val="Normal"/>
-        <w:bidi w:val="0"/>
-        <w:jc w:val="start"/>
-        <w:rPr>
-          <w:sz w:val="28"/>
-          <w:szCs w:val="28"/>
-        </w:rPr>
-      </w:pPr>
-      <w:r>
-        <w:rPr>
-          <w:sz w:val="28"/>
-          <w:szCs w:val="28"/>
-        </w:rPr>
-      </w:r>
-    </w:p>
-    <w:p>
-      <w:pPr>
-        <w:pStyle w:val="Normal"/>
-        <w:bidi w:val="0"/>
-        <w:jc w:val="start"/>
-        <w:rPr>
-          <w:sz w:val="28"/>
-          <w:szCs w:val="28"/>
-        </w:rPr>
-      </w:pPr>
-      <w:r>
-        <w:rPr>
-          <w:sz w:val="28"/>
-          <w:szCs w:val="28"/>
-        </w:rPr>
-      </w:r>
-    </w:p>
-    <w:p>
-      <w:pPr>
-        <w:pStyle w:val="Normal"/>
-        <w:bidi w:val="0"/>
-        <w:jc w:val="start"/>
-        <w:rPr>
-          <w:sz w:val="28"/>
-          <w:szCs w:val="28"/>
-        </w:rPr>
-      </w:pPr>
-      <w:r>
-        <w:rPr>
-          <w:sz w:val="28"/>
-          <w:szCs w:val="28"/>
-        </w:rPr>
-      </w:r>
-    </w:p>
-    <w:p>
-      <w:pPr>
-        <w:pStyle w:val="Normal"/>
-        <w:bidi w:val="0"/>
-        <w:jc w:val="start"/>
-        <w:rPr>
-          <w:sz w:val="28"/>
-          <w:szCs w:val="28"/>
-        </w:rPr>
-      </w:pPr>
-      <w:r>
-        <w:rPr>
-          <w:sz w:val="28"/>
-          <w:szCs w:val="28"/>
-        </w:rPr>
-      </w:r>
-    </w:p>
-    <w:p>
-      <w:pPr>
-        <w:pStyle w:val="Normal"/>
-        <w:bidi w:val="0"/>
-        <w:jc w:val="start"/>
-        <w:rPr>
-          <w:sz w:val="28"/>
-          <w:szCs w:val="28"/>
-        </w:rPr>
-      </w:pPr>
-      <w:r>
-        <w:rPr>
-          <w:sz w:val="28"/>
-          <w:szCs w:val="28"/>
-        </w:rPr>
-      </w:r>
-    </w:p>
-    <w:p>
-      <w:pPr>
-        <w:pStyle w:val="Normal"/>
-        <w:bidi w:val="0"/>
-        <w:jc w:val="start"/>
-        <w:rPr>
-          <w:sz w:val="28"/>
-          <w:szCs w:val="28"/>
-        </w:rPr>
-      </w:pPr>
-      <w:r>
-        <w:rPr>
-          <w:sz w:val="28"/>
-          <w:szCs w:val="28"/>
-        </w:rPr>
-      </w:r>
-    </w:p>
-    <w:p>
-      <w:pPr>
-        <w:pStyle w:val="Normal"/>
-        <w:bidi w:val="0"/>
-        <w:jc w:val="start"/>
-        <w:rPr>
-          <w:sz w:val="28"/>
-          <w:szCs w:val="28"/>
-        </w:rPr>
-      </w:pPr>
-      <w:r>
-        <w:rPr>
-          <w:sz w:val="28"/>
-          <w:szCs w:val="28"/>
-        </w:rPr>
-      </w:r>
-    </w:p>
-    <w:p>
-      <w:pPr>
-        <w:pStyle w:val="Normal"/>
-        <w:bidi w:val="0"/>
-        <w:jc w:val="start"/>
-        <w:rPr>
-          <w:sz w:val="28"/>
-          <w:szCs w:val="28"/>
-        </w:rPr>
-      </w:pPr>
-      <w:r>
-        <w:rPr>
-          <w:sz w:val="28"/>
-          <w:szCs w:val="28"/>
-        </w:rPr>
-      </w:r>
-    </w:p>
-    <w:p>
-      <w:pPr>
-        <w:pStyle w:val="Normal"/>
-        <w:bidi w:val="0"/>
-        <w:jc w:val="start"/>
-        <w:rPr>
-          <w:sz w:val="28"/>
-          <w:szCs w:val="28"/>
-        </w:rPr>
-      </w:pPr>
-      <w:r>
-        <w:rPr>
-          <w:sz w:val="28"/>
-          <w:szCs w:val="28"/>
-        </w:rPr>
-      </w:r>
-    </w:p>
-    <w:p>
-      <w:pPr>
-        <w:pStyle w:val="Normal"/>
-        <w:bidi w:val="0"/>
-        <w:jc w:val="start"/>
-        <w:rPr>
-          <w:sz w:val="28"/>
-          <w:szCs w:val="28"/>
-        </w:rPr>
-      </w:pPr>
-      <w:r>
-        <w:rPr>
-          <w:sz w:val="28"/>
-          <w:szCs w:val="28"/>
-        </w:rPr>
-      </w:r>
-    </w:p>
-    <w:p>
-      <w:pPr>
-        <w:pStyle w:val="Normal"/>
-        <w:bidi w:val="0"/>
-        <w:jc w:val="start"/>
-        <w:rPr>
-          <w:sz w:val="28"/>
-          <w:szCs w:val="28"/>
-        </w:rPr>
-      </w:pPr>
-      <w:r>
-        <w:rPr>
-          <w:sz w:val="28"/>
-          <w:szCs w:val="28"/>
-        </w:rPr>
-      </w:r>
-    </w:p>
-    <w:p>
-      <w:pPr>
-        <w:pStyle w:val="Normal"/>
-        <w:bidi w:val="0"/>
-        <w:jc w:val="start"/>
-        <w:rPr>
-          <w:sz w:val="28"/>
-          <w:szCs w:val="28"/>
-        </w:rPr>
-      </w:pPr>
-      <w:r>
-        <w:rPr>
-          <w:sz w:val="28"/>
-          <w:szCs w:val="28"/>
-        </w:rPr>
-      </w:r>
-    </w:p>
-    <w:p>
-      <w:pPr>
-        <w:pStyle w:val="Normal"/>
-        <w:bidi w:val="0"/>
-        <w:jc w:val="start"/>
-        <w:rPr>
-          <w:sz w:val="28"/>
-          <w:szCs w:val="28"/>
-        </w:rPr>
-      </w:pPr>
-      <w:r>
-        <w:rPr>
-          <w:sz w:val="28"/>
-          <w:szCs w:val="28"/>
-        </w:rPr>
-      </w:r>
-    </w:p>
-    <w:p>
-      <w:pPr>
-        <w:pStyle w:val="Normal"/>
-        <w:bidi w:val="0"/>
-        <w:jc w:val="start"/>
-        <w:rPr>
-          <w:sz w:val="28"/>
-          <w:szCs w:val="28"/>
-        </w:rPr>
-      </w:pPr>
-      <w:r>
-        <w:rPr>
-          <w:sz w:val="28"/>
-          <w:szCs w:val="28"/>
-        </w:rPr>
-      </w:r>
-    </w:p>
-    <w:p>
-      <w:pPr>
-        <w:pStyle w:val="Normal"/>
-        <w:bidi w:val="0"/>
-        <w:jc w:val="start"/>
-        <w:rPr>
-          <w:sz w:val="28"/>
-          <w:szCs w:val="28"/>
-        </w:rPr>
-      </w:pPr>
-      <w:r>
-        <w:rPr>
-          <w:sz w:val="28"/>
-          <w:szCs w:val="28"/>
-        </w:rPr>
-      </w:r>
-    </w:p>
-    <w:p>
-      <w:pPr>
-        <w:pStyle w:val="Normal"/>
-        <w:bidi w:val="0"/>
-        <w:jc w:val="start"/>
-        <w:rPr>
-          <w:sz w:val="28"/>
-          <w:szCs w:val="28"/>
-        </w:rPr>
-      </w:pPr>
-      <w:r>
-        <w:rPr>
-          <w:sz w:val="28"/>
-          <w:szCs w:val="28"/>
-        </w:rPr>
-      </w:r>
-    </w:p>
-    <w:p>
-      <w:pPr>
-        <w:pStyle w:val="Normal"/>
-        <w:bidi w:val="0"/>
-        <w:jc w:val="start"/>
-        <w:rPr>
-          <w:sz w:val="28"/>
-          <w:szCs w:val="28"/>
-        </w:rPr>
-      </w:pPr>
-      <w:r>
-        <w:rPr>
-          <w:sz w:val="28"/>
-          <w:szCs w:val="28"/>
-        </w:rPr>
-      </w:r>
-    </w:p>
-    <w:p>
-      <w:pPr>
-        <w:pStyle w:val="Normal"/>
-        <w:bidi w:val="0"/>
-        <w:jc w:val="start"/>
-        <w:rPr>
-          <w:sz w:val="28"/>
-          <w:szCs w:val="28"/>
-        </w:rPr>
-      </w:pPr>
-      <w:r>
-        <w:rPr>
-          <w:sz w:val="28"/>
-          <w:szCs w:val="28"/>
-        </w:rPr>
-      </w:r>
-    </w:p>
-    <w:p>
-      <w:pPr>
-        <w:pStyle w:val="Normal"/>
-        <w:bidi w:val="0"/>
-        <w:jc w:val="start"/>
-        <w:rPr>
-          <w:sz w:val="28"/>
-          <w:szCs w:val="28"/>
-        </w:rPr>
-      </w:pPr>
-      <w:r>
-        <w:rPr>
-          <w:sz w:val="28"/>
-          <w:szCs w:val="28"/>
-        </w:rPr>
-      </w:r>
-    </w:p>
-    <w:p>
-      <w:pPr>
-        <w:pStyle w:val="Normal"/>
-        <w:bidi w:val="0"/>
-        <w:jc w:val="start"/>
-        <w:rPr>
-          <w:sz w:val="28"/>
-          <w:szCs w:val="28"/>
-        </w:rPr>
-      </w:pPr>
-      <w:r>
-        <w:rPr>
-          <w:sz w:val="28"/>
-          <w:szCs w:val="28"/>
-        </w:rPr>
-      </w:r>
-    </w:p>
-    <w:p>
-      <w:pPr>
-        <w:pStyle w:val="Normal"/>
-        <w:bidi w:val="0"/>
-        <w:jc w:val="start"/>
-        <w:rPr>
-          <w:sz w:val="28"/>
-          <w:szCs w:val="28"/>
-        </w:rPr>
-      </w:pPr>
-      <w:r>
-        <w:rPr>
-          <w:sz w:val="28"/>
-          <w:szCs w:val="28"/>
-        </w:rPr>
-      </w:r>
-    </w:p>
-    <w:p>
-      <w:pPr>
-        <w:pStyle w:val="Normal"/>
-        <w:bidi w:val="0"/>
-        <w:jc w:val="start"/>
-        <w:rPr>
-          <w:sz w:val="28"/>
-          <w:szCs w:val="28"/>
-        </w:rPr>
-      </w:pPr>
-      <w:r>
-        <w:rPr>
-          <w:sz w:val="28"/>
-          <w:szCs w:val="28"/>
-        </w:rPr>
-      </w:r>
-    </w:p>
-    <w:p>
-      <w:pPr>
-        <w:pStyle w:val="Normal"/>
-        <w:bidi w:val="0"/>
-        <w:jc w:val="start"/>
-        <w:rPr>
-          <w:sz w:val="28"/>
-          <w:szCs w:val="28"/>
-        </w:rPr>
-      </w:pPr>
-      <w:r>
-        <w:rPr>
-          <w:sz w:val="28"/>
-          <w:szCs w:val="28"/>
-        </w:rPr>
-      </w:r>
-    </w:p>
-    <w:p>
-      <w:pPr>
-        <w:pStyle w:val="Normal"/>
-        <w:bidi w:val="0"/>
-        <w:jc w:val="start"/>
-        <w:rPr>
-          <w:sz w:val="28"/>
-          <w:szCs w:val="28"/>
-        </w:rPr>
-      </w:pPr>
-      <w:r>
-        <w:rPr>
-          <w:sz w:val="28"/>
-          <w:szCs w:val="28"/>
-        </w:rPr>
-      </w:r>
-    </w:p>
-    <w:p>
-      <w:pPr>
-        <w:pStyle w:val="Normal"/>
-        <w:bidi w:val="0"/>
-        <w:jc w:val="start"/>
-        <w:rPr>
-          <w:sz w:val="28"/>
-          <w:szCs w:val="28"/>
-        </w:rPr>
-      </w:pPr>
-      <w:r>
-        <w:rPr>
-          <w:sz w:val="28"/>
-          <w:szCs w:val="28"/>
-        </w:rPr>
-      </w:r>
-    </w:p>
-    <w:p>
-      <w:pPr>
-        <w:pStyle w:val="Normal"/>
-        <w:bidi w:val="0"/>
-        <w:jc w:val="start"/>
-        <w:rPr>
-          <w:sz w:val="28"/>
-          <w:szCs w:val="28"/>
-        </w:rPr>
-      </w:pPr>
-      <w:r>
-        <w:rPr>
-          <w:sz w:val="28"/>
-          <w:szCs w:val="28"/>
-        </w:rPr>
-      </w:r>
-    </w:p>
-    <w:p>
-      <w:pPr>
-        <w:pStyle w:val="Normal"/>
-        <w:bidi w:val="0"/>
-        <w:jc w:val="start"/>
-        <w:rPr>
-          <w:sz w:val="28"/>
-          <w:szCs w:val="28"/>
-        </w:rPr>
-      </w:pPr>
-      <w:r>
-        <w:rPr>
-          <w:sz w:val="28"/>
-          <w:szCs w:val="28"/>
-        </w:rPr>
-      </w:r>
-    </w:p>
-    <w:p>
-      <w:pPr>
-        <w:pStyle w:val="Normal"/>
-        <w:bidi w:val="0"/>
-        <w:jc w:val="start"/>
-        <w:rPr>
-          <w:sz w:val="28"/>
-          <w:szCs w:val="28"/>
-        </w:rPr>
-      </w:pPr>
-      <w:r>
-        <w:rPr>
-          <w:sz w:val="28"/>
-          <w:szCs w:val="28"/>
-        </w:rPr>
-      </w:r>
-    </w:p>
-    <w:p>
-      <w:pPr>
-        <w:pStyle w:val="Normal"/>
-        <w:bidi w:val="0"/>
-        <w:jc w:val="start"/>
-        <w:rPr>
-          <w:sz w:val="28"/>
-          <w:szCs w:val="28"/>
-        </w:rPr>
-      </w:pPr>
-      <w:r>
-        <w:rPr>
-          <w:sz w:val="28"/>
-          <w:szCs w:val="28"/>
-        </w:rPr>
-      </w:r>
-    </w:p>
-    <w:p>
-      <w:pPr>
-        <w:pStyle w:val="Normal"/>
-        <w:bidi w:val="0"/>
-        <w:jc w:val="start"/>
-        <w:rPr>
-          <w:sz w:val="28"/>
-          <w:szCs w:val="28"/>
-        </w:rPr>
-      </w:pPr>
-      <w:r>
-        <w:rPr>
-          <w:sz w:val="28"/>
-          <w:szCs w:val="28"/>
-        </w:rPr>
-      </w:r>
-    </w:p>
-    <w:p>
-      <w:pPr>
-        <w:pStyle w:val="Normal"/>
-        <w:bidi w:val="0"/>
-        <w:jc w:val="start"/>
-        <w:rPr>
-          <w:sz w:val="28"/>
-          <w:szCs w:val="28"/>
-        </w:rPr>
-      </w:pPr>
-      <w:r>
-        <w:rPr>
-          <w:sz w:val="28"/>
-          <w:szCs w:val="28"/>
-        </w:rPr>
-      </w:r>
-    </w:p>
-    <w:p>
-      <w:pPr>
-        <w:pStyle w:val="Normal"/>
-        <w:bidi w:val="0"/>
-        <w:jc w:val="start"/>
-        <w:rPr>
-          <w:sz w:val="28"/>
-          <w:szCs w:val="28"/>
-        </w:rPr>
-      </w:pPr>
-      <w:r>
-        <w:rPr>
-          <w:sz w:val="28"/>
-          <w:szCs w:val="28"/>
-        </w:rPr>
-      </w:r>
-    </w:p>
-    <w:p>
-      <w:pPr>
-        <w:pStyle w:val="Normal"/>
-        <w:bidi w:val="0"/>
-        <w:jc w:val="start"/>
-        <w:rPr>
-          <w:sz w:val="28"/>
-          <w:szCs w:val="28"/>
-        </w:rPr>
-      </w:pPr>
-      <w:r>
-        <w:rPr>
-          <w:sz w:val="28"/>
-          <w:szCs w:val="28"/>
-        </w:rPr>
-      </w:r>
-    </w:p>
-    <w:p>
-      <w:pPr>
-        <w:pStyle w:val="Normal"/>
-        <w:bidi w:val="0"/>
-        <w:jc w:val="start"/>
-        <w:rPr>
-          <w:sz w:val="28"/>
-          <w:szCs w:val="28"/>
-        </w:rPr>
-      </w:pPr>
-      <w:r>
-        <w:rPr>
-          <w:sz w:val="28"/>
-          <w:szCs w:val="28"/>
-        </w:rPr>
-      </w:r>
-    </w:p>
-    <w:p>
-      <w:pPr>
-        <w:pStyle w:val="Normal"/>
-        <w:bidi w:val="0"/>
-        <w:jc w:val="start"/>
-        <w:rPr>
-          <w:sz w:val="28"/>
-          <w:szCs w:val="28"/>
-        </w:rPr>
-      </w:pPr>
-      <w:r>
-        <w:rPr>
-          <w:sz w:val="28"/>
-          <w:szCs w:val="28"/>
-        </w:rPr>
-      </w:r>
-    </w:p>
-    <w:p>
-      <w:pPr>
-        <w:pStyle w:val="Normal"/>
-        <w:bidi w:val="0"/>
-        <w:jc w:val="start"/>
-        <w:rPr>
-          <w:sz w:val="28"/>
-          <w:szCs w:val="28"/>
-        </w:rPr>
-      </w:pPr>
-      <w:r>
-        <w:rPr>
-          <w:sz w:val="28"/>
-          <w:szCs w:val="28"/>
-        </w:rPr>
-      </w:r>
-    </w:p>
-    <w:p>
-      <w:pPr>
-        <w:pStyle w:val="Normal"/>
-        <w:bidi w:val="0"/>
-        <w:jc w:val="start"/>
-        <w:rPr>
-          <w:sz w:val="28"/>
-          <w:szCs w:val="28"/>
-        </w:rPr>
-      </w:pPr>
-      <w:r>
-        <w:rPr>
-          <w:sz w:val="28"/>
-          <w:szCs w:val="28"/>
-        </w:rPr>
-      </w:r>
-    </w:p>
-    <w:p>
-      <w:pPr>
-        <w:pStyle w:val="Normal"/>
-        <w:bidi w:val="0"/>
-        <w:jc w:val="start"/>
-        <w:rPr>
-          <w:sz w:val="28"/>
-          <w:szCs w:val="28"/>
-        </w:rPr>
-      </w:pPr>
-      <w:r>
-        <w:rPr>
-          <w:sz w:val="28"/>
-          <w:szCs w:val="28"/>
-        </w:rPr>
-      </w:r>
-    </w:p>
-    <w:p>
-      <w:pPr>
-        <w:pStyle w:val="Normal"/>
-        <w:bidi w:val="0"/>
-        <w:jc w:val="start"/>
-        <w:rPr>
-          <w:sz w:val="28"/>
-          <w:szCs w:val="28"/>
-        </w:rPr>
-      </w:pPr>
-      <w:r>
-        <w:rPr>
-          <w:sz w:val="28"/>
-          <w:szCs w:val="28"/>
-        </w:rPr>
-      </w:r>
-    </w:p>
-    <w:p>
-      <w:pPr>
-        <w:pStyle w:val="Normal"/>
-        <w:bidi w:val="0"/>
-        <w:jc w:val="start"/>
-        <w:rPr>
-          <w:sz w:val="28"/>
-          <w:szCs w:val="28"/>
-        </w:rPr>
-      </w:pPr>
-      <w:r>
-        <w:rPr>
-          <w:sz w:val="28"/>
-          <w:szCs w:val="28"/>
-        </w:rPr>
-      </w:r>
-    </w:p>
-    <w:p>
-      <w:pPr>
-        <w:pStyle w:val="Normal"/>
-        <w:bidi w:val="0"/>
-        <w:jc w:val="start"/>
-        <w:rPr>
-          <w:sz w:val="28"/>
-          <w:szCs w:val="28"/>
-        </w:rPr>
-      </w:pPr>
-      <w:r>
-        <w:rPr>
-          <w:sz w:val="28"/>
-          <w:szCs w:val="28"/>
-        </w:rPr>
-      </w:r>
-    </w:p>
-    <w:p>
-      <w:pPr>
-        <w:pStyle w:val="Normal"/>
-        <w:bidi w:val="0"/>
-        <w:jc w:val="start"/>
-        <w:rPr>
-          <w:sz w:val="28"/>
-          <w:szCs w:val="28"/>
-        </w:rPr>
-      </w:pPr>
-      <w:r>
-        <w:rPr>
-          <w:sz w:val="28"/>
-          <w:szCs w:val="28"/>
-        </w:rPr>
-      </w:r>
-    </w:p>
-    <w:p>
-      <w:pPr>
-        <w:pStyle w:val="Normal"/>
-        <w:bidi w:val="0"/>
-        <w:jc w:val="start"/>
-        <w:rPr>
-          <w:sz w:val="28"/>
-          <w:szCs w:val="28"/>
-        </w:rPr>
-      </w:pPr>
-      <w:r>
-        <w:rPr>
-          <w:sz w:val="28"/>
-          <w:szCs w:val="28"/>
-        </w:rPr>
-      </w:r>
-    </w:p>
-    <w:p>
-      <w:pPr>
-        <w:pStyle w:val="Normal"/>
-        <w:bidi w:val="0"/>
-        <w:jc w:val="start"/>
-        <w:rPr>
-          <w:sz w:val="28"/>
-          <w:szCs w:val="28"/>
-        </w:rPr>
-      </w:pPr>
-      <w:r>
-        <w:rPr>
-          <w:sz w:val="28"/>
-          <w:szCs w:val="28"/>
-        </w:rPr>
-      </w:r>
-    </w:p>
-    <w:p>
-      <w:pPr>
-        <w:pStyle w:val="Normal"/>
-        <w:bidi w:val="0"/>
-        <w:jc w:val="start"/>
-        <w:rPr>
-          <w:sz w:val="28"/>
-          <w:szCs w:val="28"/>
-        </w:rPr>
-      </w:pPr>
-      <w:r>
-        <w:rPr>
-          <w:sz w:val="28"/>
-          <w:szCs w:val="28"/>
-        </w:rPr>
-      </w:r>
-    </w:p>
-    <w:p>
-      <w:pPr>
-        <w:pStyle w:val="Normal"/>
-        <w:bidi w:val="0"/>
-        <w:jc w:val="start"/>
-        <w:rPr>
-          <w:sz w:val="28"/>
-          <w:szCs w:val="28"/>
-        </w:rPr>
-      </w:pPr>
-      <w:r>
-        <w:rPr>
-          <w:sz w:val="28"/>
-          <w:szCs w:val="28"/>
-        </w:rPr>
-      </w:r>
-    </w:p>
-    <w:p>
-      <w:pPr>
-        <w:pStyle w:val="Normal"/>
-        <w:bidi w:val="0"/>
-        <w:jc w:val="start"/>
-        <w:rPr>
-          <w:sz w:val="28"/>
-          <w:szCs w:val="28"/>
-        </w:rPr>
-      </w:pPr>
-      <w:r>
-        <w:rPr>
-          <w:sz w:val="28"/>
-          <w:szCs w:val="28"/>
-        </w:rPr>
-      </w:r>
-    </w:p>
-    <w:p>
-      <w:pPr>
-        <w:pStyle w:val="Normal"/>
-        <w:bidi w:val="0"/>
-        <w:jc w:val="start"/>
-        <w:rPr>
-          <w:sz w:val="28"/>
-          <w:szCs w:val="28"/>
-        </w:rPr>
-      </w:pPr>
-      <w:r>
-        <w:rPr>
-          <w:sz w:val="28"/>
-          <w:szCs w:val="28"/>
-        </w:rPr>
-      </w:r>
-    </w:p>
-    <w:p>
-      <w:pPr>
-        <w:pStyle w:val="Normal"/>
-        <w:bidi w:val="0"/>
-        <w:jc w:val="start"/>
-        <w:rPr>
-          <w:sz w:val="28"/>
-          <w:szCs w:val="28"/>
-        </w:rPr>
-      </w:pPr>
-      <w:r>
-        <w:rPr>
-          <w:sz w:val="28"/>
-          <w:szCs w:val="28"/>
-        </w:rPr>
-      </w:r>
-    </w:p>
-    <w:p>
-      <w:pPr>
-        <w:pStyle w:val="Normal"/>
-        <w:bidi w:val="0"/>
-        <w:jc w:val="start"/>
-        <w:rPr>
-          <w:sz w:val="28"/>
-          <w:szCs w:val="28"/>
-        </w:rPr>
-      </w:pPr>
-      <w:r>
-        <w:rPr>
-          <w:sz w:val="28"/>
-          <w:szCs w:val="28"/>
-        </w:rPr>
-      </w:r>
-    </w:p>
-    <w:p>
-      <w:pPr>
-        <w:pStyle w:val="Normal"/>
-        <w:bidi w:val="0"/>
-        <w:jc w:val="start"/>
-        <w:rPr>
-          <w:sz w:val="28"/>
-          <w:szCs w:val="28"/>
-        </w:rPr>
-      </w:pPr>
-      <w:r>
-        <w:rPr>
-          <w:sz w:val="28"/>
-          <w:szCs w:val="28"/>
-        </w:rPr>
-      </w:r>
-    </w:p>
-    <w:p>
-      <w:pPr>
-        <w:pStyle w:val="Normal"/>
-        <w:bidi w:val="0"/>
-        <w:jc w:val="start"/>
-        <w:rPr>
-          <w:sz w:val="28"/>
-          <w:szCs w:val="28"/>
-        </w:rPr>
-      </w:pPr>
-      <w:r>
-        <w:rPr>
-          <w:sz w:val="28"/>
-          <w:szCs w:val="28"/>
-        </w:rPr>
-      </w:r>
-    </w:p>
-    <w:p>
-      <w:pPr>
-        <w:pStyle w:val="Normal"/>
-        <w:bidi w:val="0"/>
-        <w:jc w:val="start"/>
-        <w:rPr>
-          <w:sz w:val="28"/>
-          <w:szCs w:val="28"/>
-        </w:rPr>
-      </w:pPr>
-      <w:r>
-        <w:rPr>
-          <w:sz w:val="28"/>
-          <w:szCs w:val="28"/>
-        </w:rPr>
-      </w:r>
-    </w:p>
-    <w:p>
-      <w:pPr>
-        <w:pStyle w:val="Normal"/>
-        <w:bidi w:val="0"/>
-        <w:jc w:val="start"/>
-        <w:rPr>
-          <w:sz w:val="28"/>
-          <w:szCs w:val="28"/>
-        </w:rPr>
-      </w:pPr>
-      <w:r>
-        <w:rPr>
-          <w:sz w:val="28"/>
-          <w:szCs w:val="28"/>
-        </w:rPr>
-      </w:r>
-    </w:p>
-    <w:p>
-      <w:pPr>
-        <w:pStyle w:val="Normal"/>
-        <w:bidi w:val="0"/>
-        <w:jc w:val="start"/>
-        <w:rPr>
-          <w:sz w:val="28"/>
-          <w:szCs w:val="28"/>
-        </w:rPr>
-      </w:pPr>
-      <w:r>
-        <w:rPr>
-          <w:sz w:val="28"/>
-          <w:szCs w:val="28"/>
-        </w:rPr>
-      </w:r>
-    </w:p>
-    <w:p>
-      <w:pPr>
-        <w:pStyle w:val="Normal"/>
-        <w:bidi w:val="0"/>
-        <w:jc w:val="start"/>
-        <w:rPr>
-          <w:sz w:val="28"/>
-          <w:szCs w:val="28"/>
-        </w:rPr>
-      </w:pPr>
-      <w:r>
-        <w:rPr>
-          <w:sz w:val="28"/>
-          <w:szCs w:val="28"/>
-        </w:rPr>
-      </w:r>
-    </w:p>
-    <w:p>
-      <w:pPr>
-        <w:pStyle w:val="Normal"/>
-        <w:bidi w:val="0"/>
-        <w:jc w:val="start"/>
-        <w:rPr>
-          <w:sz w:val="28"/>
-          <w:szCs w:val="28"/>
-        </w:rPr>
-      </w:pPr>
-      <w:r>
-        <w:rPr>
-          <w:sz w:val="28"/>
-          <w:szCs w:val="28"/>
-        </w:rPr>
-      </w:r>
-    </w:p>
-    <w:p>
-      <w:pPr>
-        <w:pStyle w:val="Normal"/>
-        <w:bidi w:val="0"/>
-        <w:jc w:val="start"/>
-        <w:rPr>
-          <w:sz w:val="28"/>
-          <w:szCs w:val="28"/>
-        </w:rPr>
-      </w:pPr>
-      <w:r>
-        <w:rPr>
-          <w:sz w:val="28"/>
-          <w:szCs w:val="28"/>
-        </w:rPr>
-      </w:r>
-    </w:p>
-    <w:p>
-      <w:pPr>
-        <w:pStyle w:val="Normal"/>
-        <w:bidi w:val="0"/>
-        <w:jc w:val="start"/>
-        <w:rPr>
-          <w:sz w:val="28"/>
-          <w:szCs w:val="28"/>
-        </w:rPr>
-      </w:pPr>
-      <w:r>
-        <w:rPr>
-          <w:sz w:val="28"/>
-          <w:szCs w:val="28"/>
-        </w:rPr>
-      </w:r>
-    </w:p>
-    <w:p>
-      <w:pPr>
-        <w:pStyle w:val="Normal"/>
-        <w:bidi w:val="0"/>
-        <w:jc w:val="start"/>
-        <w:rPr>
-          <w:sz w:val="28"/>
-          <w:szCs w:val="28"/>
-        </w:rPr>
-      </w:pPr>
-      <w:r>
-        <w:rPr>
-          <w:sz w:val="28"/>
-          <w:szCs w:val="28"/>
-        </w:rPr>
-      </w:r>
-    </w:p>
-    <w:p>
-      <w:pPr>
-        <w:pStyle w:val="Normal"/>
-        <w:bidi w:val="0"/>
-        <w:jc w:val="start"/>
-        <w:rPr>
-          <w:sz w:val="28"/>
-          <w:szCs w:val="28"/>
-        </w:rPr>
-      </w:pPr>
-      <w:r>
-        <w:rPr>
-          <w:sz w:val="28"/>
-          <w:szCs w:val="28"/>
-        </w:rPr>
-      </w:r>
-    </w:p>
-    <w:p>
-      <w:pPr>
-        <w:pStyle w:val="Normal"/>
-        <w:bidi w:val="0"/>
-        <w:jc w:val="start"/>
-        <w:rPr>
-          <w:sz w:val="28"/>
-          <w:szCs w:val="28"/>
-        </w:rPr>
-      </w:pPr>
-      <w:r>
-        <w:rPr>
-          <w:sz w:val="28"/>
-          <w:szCs w:val="28"/>
-        </w:rPr>
-      </w:r>
-    </w:p>
-    <w:p>
-      <w:pPr>
-        <w:pStyle w:val="Normal"/>
-        <w:bidi w:val="0"/>
-        <w:jc w:val="start"/>
-        <w:rPr>
-          <w:sz w:val="28"/>
-          <w:szCs w:val="28"/>
-        </w:rPr>
-      </w:pPr>
-      <w:r>
-        <w:rPr>
-          <w:sz w:val="28"/>
-          <w:szCs w:val="28"/>
-        </w:rPr>
-      </w:r>
-    </w:p>
-    <w:p>
-      <w:pPr>
-        <w:pStyle w:val="Normal"/>
-        <w:bidi w:val="0"/>
-        <w:jc w:val="start"/>
-        <w:rPr>
-          <w:sz w:val="28"/>
-          <w:szCs w:val="28"/>
-        </w:rPr>
-      </w:pPr>
-      <w:r>
-        <w:rPr>
-          <w:sz w:val="28"/>
-          <w:szCs w:val="28"/>
-        </w:rPr>
-      </w:r>
-    </w:p>
-    <w:p>
-      <w:pPr>
-        <w:pStyle w:val="Normal"/>
-        <w:bidi w:val="0"/>
-        <w:jc w:val="start"/>
-        <w:rPr>
-          <w:sz w:val="28"/>
-          <w:szCs w:val="28"/>
-        </w:rPr>
-      </w:pPr>
-      <w:r>
-        <w:rPr>
-          <w:sz w:val="28"/>
-          <w:szCs w:val="28"/>
-        </w:rPr>
-      </w:r>
-    </w:p>
-    <w:p>
-      <w:pPr>
-        <w:pStyle w:val="Normal"/>
-        <w:bidi w:val="0"/>
-        <w:jc w:val="start"/>
-        <w:rPr>
-          <w:sz w:val="28"/>
-          <w:szCs w:val="28"/>
-        </w:rPr>
-      </w:pPr>
-      <w:r>
-        <w:rPr>
-          <w:sz w:val="28"/>
-          <w:szCs w:val="28"/>
-        </w:rPr>
-      </w:r>
-    </w:p>
-    <w:p>
-      <w:pPr>
-        <w:pStyle w:val="Normal"/>
-        <w:bidi w:val="0"/>
-        <w:jc w:val="start"/>
-        <w:rPr>
-          <w:sz w:val="28"/>
-          <w:szCs w:val="28"/>
-        </w:rPr>
-      </w:pPr>
-      <w:r>
-        <w:rPr>
-          <w:sz w:val="28"/>
-          <w:szCs w:val="28"/>
-        </w:rPr>
-      </w:r>
-    </w:p>
-    <w:p>
-      <w:pPr>
-        <w:pStyle w:val="Normal"/>
-        <w:bidi w:val="0"/>
-        <w:jc w:val="start"/>
-        <w:rPr>
-          <w:sz w:val="28"/>
-          <w:szCs w:val="28"/>
-        </w:rPr>
-      </w:pPr>
-      <w:r>
-        <w:rPr>
-          <w:sz w:val="28"/>
-          <w:szCs w:val="28"/>
-        </w:rPr>
-      </w:r>
-    </w:p>
-    <w:p>
-      <w:pPr>
-        <w:pStyle w:val="Normal"/>
-        <w:bidi w:val="0"/>
-        <w:jc w:val="start"/>
-        <w:rPr>
-          <w:sz w:val="28"/>
-          <w:szCs w:val="28"/>
-        </w:rPr>
-      </w:pPr>
-      <w:r>
-        <w:rPr>
-          <w:sz w:val="28"/>
-          <w:szCs w:val="28"/>
-        </w:rPr>
-      </w:r>
-    </w:p>
-    <w:p>
-      <w:pPr>
-        <w:pStyle w:val="Normal"/>
-        <w:bidi w:val="0"/>
-        <w:jc w:val="start"/>
-        <w:rPr>
-          <w:sz w:val="28"/>
-          <w:szCs w:val="28"/>
-        </w:rPr>
-      </w:pPr>
-      <w:r>
-        <w:rPr>
-          <w:sz w:val="28"/>
-          <w:szCs w:val="28"/>
-        </w:rPr>
-      </w:r>
-    </w:p>
-    <w:p>
-      <w:pPr>
-        <w:pStyle w:val="Normal"/>
-        <w:bidi w:val="0"/>
-        <w:jc w:val="start"/>
-        <w:rPr>
-          <w:sz w:val="28"/>
-          <w:szCs w:val="28"/>
-        </w:rPr>
-      </w:pPr>
-      <w:r>
-        <w:rPr>
-          <w:sz w:val="28"/>
-          <w:szCs w:val="28"/>
-        </w:rPr>
-      </w:r>
-    </w:p>
-    <w:p>
-      <w:pPr>
-        <w:pStyle w:val="Normal"/>
-        <w:bidi w:val="0"/>
-        <w:jc w:val="start"/>
-        <w:rPr>
-          <w:sz w:val="28"/>
-          <w:szCs w:val="28"/>
-        </w:rPr>
-      </w:pPr>
-      <w:r>
-        <w:rPr>
-          <w:sz w:val="28"/>
-          <w:szCs w:val="28"/>
-        </w:rPr>
-      </w:r>
-    </w:p>
-    <w:p>
-      <w:pPr>
-        <w:pStyle w:val="Normal"/>
-        <w:bidi w:val="0"/>
-        <w:jc w:val="start"/>
-        <w:rPr>
-          <w:sz w:val="28"/>
-          <w:szCs w:val="28"/>
-        </w:rPr>
-      </w:pPr>
-      <w:r>
-        <w:rPr>
-          <w:sz w:val="28"/>
-          <w:szCs w:val="28"/>
-        </w:rPr>
-      </w:r>
-    </w:p>
-    <w:p>
-      <w:pPr>
-        <w:pStyle w:val="Normal"/>
-        <w:bidi w:val="0"/>
-        <w:jc w:val="start"/>
-        <w:rPr>
-          <w:sz w:val="28"/>
-          <w:szCs w:val="28"/>
-        </w:rPr>
-      </w:pPr>
-      <w:r>
-        <w:rPr>
-          <w:sz w:val="28"/>
-          <w:szCs w:val="28"/>
-        </w:rPr>
-      </w:r>
-    </w:p>
-    <w:p>
-      <w:pPr>
-        <w:pStyle w:val="Normal"/>
-        <w:bidi w:val="0"/>
-        <w:jc w:val="start"/>
-        <w:rPr>
-          <w:sz w:val="28"/>
-          <w:szCs w:val="28"/>
-        </w:rPr>
-      </w:pPr>
-      <w:r>
-        <w:rPr>
-          <w:sz w:val="28"/>
-          <w:szCs w:val="28"/>
-        </w:rPr>
-      </w:r>
-    </w:p>
-    <w:p>
-      <w:pPr>
-        <w:pStyle w:val="Normal"/>
-        <w:bidi w:val="0"/>
-        <w:jc w:val="start"/>
-        <w:rPr>
-          <w:sz w:val="28"/>
-          <w:szCs w:val="28"/>
-        </w:rPr>
-      </w:pPr>
-      <w:r>
-        <w:rPr>
-          <w:sz w:val="28"/>
-          <w:szCs w:val="28"/>
-        </w:rPr>
-      </w:r>
-    </w:p>
-    <w:p>
-      <w:pPr>
-        <w:pStyle w:val="Normal"/>
-        <w:bidi w:val="0"/>
-        <w:jc w:val="start"/>
-        <w:rPr>
-          <w:sz w:val="28"/>
-          <w:szCs w:val="28"/>
-        </w:rPr>
-      </w:pPr>
-      <w:r>
-        <w:rPr>
-          <w:sz w:val="28"/>
-          <w:szCs w:val="28"/>
-        </w:rPr>
-      </w:r>
-    </w:p>
-    <w:p>
-      <w:pPr>
-        <w:pStyle w:val="Normal"/>
-        <w:bidi w:val="0"/>
-        <w:jc w:val="start"/>
-        <w:rPr>
-          <w:sz w:val="28"/>
-          <w:szCs w:val="28"/>
-        </w:rPr>
-      </w:pPr>
-      <w:r>
-        <w:rPr>
-          <w:sz w:val="28"/>
-          <w:szCs w:val="28"/>
-        </w:rPr>
-      </w:r>
-    </w:p>
-    <w:p>
-      <w:pPr>
-        <w:pStyle w:val="Normal"/>
-        <w:bidi w:val="0"/>
-        <w:jc w:val="start"/>
-        <w:rPr>
-          <w:sz w:val="28"/>
-          <w:szCs w:val="28"/>
-        </w:rPr>
-      </w:pPr>
-      <w:r>
-        <w:rPr>
-          <w:sz w:val="28"/>
-          <w:szCs w:val="28"/>
-        </w:rPr>
-      </w:r>
-    </w:p>
-    <w:p>
-      <w:pPr>
-        <w:pStyle w:val="Normal"/>
-        <w:bidi w:val="0"/>
-        <w:jc w:val="start"/>
-        <w:rPr>
-          <w:sz w:val="28"/>
-          <w:szCs w:val="28"/>
-        </w:rPr>
-      </w:pPr>
-      <w:r>
-        <w:rPr>
-          <w:sz w:val="28"/>
-          <w:szCs w:val="28"/>
-        </w:rPr>
+        <w:rPr/>
+      </w:pPr>
+      <w:r>
+        <w:rPr/>
+        <w:drawing>
+          <wp:anchor behindDoc="0" distT="0" distB="0" distL="0" distR="0" simplePos="0" locked="0" layoutInCell="0" allowOverlap="1" relativeHeight="13">
+            <wp:simplePos x="0" y="0"/>
+            <wp:positionH relativeFrom="column">
+              <wp:posOffset>1441450</wp:posOffset>
+            </wp:positionH>
+            <wp:positionV relativeFrom="paragraph">
+              <wp:posOffset>108585</wp:posOffset>
+            </wp:positionV>
+            <wp:extent cx="3657600" cy="2743200"/>
+            <wp:effectExtent l="0" t="0" r="0" b="0"/>
+            <wp:wrapSquare wrapText="largest"/>
+            <wp:docPr id="13" name="Image12" descr="" title=""/>
+            <wp:cNvGraphicFramePr>
+              <a:graphicFrameLocks xmlns:a="http://schemas.openxmlformats.org/drawingml/2006/main" noChangeAspect="1"/>
+            </wp:cNvGraphicFramePr>
+            <a:graphic xmlns:a="http://schemas.openxmlformats.org/drawingml/2006/main">
+              <a:graphicData uri="http://schemas.openxmlformats.org/drawingml/2006/picture">
+                <pic:pic xmlns:pic="http://schemas.openxmlformats.org/drawingml/2006/picture">
+                  <pic:nvPicPr>
+                    <pic:cNvPr id="13" name="Image12" descr="" title=""/>
+                    <pic:cNvPicPr>
+                      <a:picLocks noChangeAspect="1" noChangeArrowheads="1"/>
+                    </pic:cNvPicPr>
+                  </pic:nvPicPr>
+                  <pic:blipFill>
+                    <a:blip r:embed="rId14"/>
+                    <a:stretch>
+                      <a:fillRect/>
+                    </a:stretch>
+                  </pic:blipFill>
+                  <pic:spPr bwMode="auto">
+                    <a:xfrm>
+                      <a:off x="0" y="0"/>
+                      <a:ext cx="3657600" cy="2743200"/>
+                    </a:xfrm>
+                    <a:prstGeom prst="rect">
+                      <a:avLst/>
+                    </a:prstGeom>
+                  </pic:spPr>
+                </pic:pic>
+              </a:graphicData>
+            </a:graphic>
+          </wp:anchor>
+        </w:drawing>
+      </w:r>
+    </w:p>
+    <w:p>
+      <w:pPr>
+        <w:pStyle w:val="Normal"/>
+        <w:bidi w:val="0"/>
+        <w:spacing w:lineRule="auto" w:line="240"/>
+        <w:jc w:val="start"/>
+        <w:rPr>
+          <w:sz w:val="28"/>
+          <w:szCs w:val="28"/>
+        </w:rPr>
+      </w:pPr>
+      <w:r>
+        <w:rPr>
+          <w:sz w:val="28"/>
+          <w:szCs w:val="28"/>
+        </w:rPr>
+      </w:r>
+    </w:p>
+    <w:p>
+      <w:pPr>
+        <w:pStyle w:val="Normal"/>
+        <w:bidi w:val="0"/>
+        <w:jc w:val="start"/>
+        <w:rPr>
+          <w:sz w:val="28"/>
+          <w:szCs w:val="28"/>
+        </w:rPr>
+      </w:pPr>
+      <w:r>
+        <w:rPr>
+          <w:sz w:val="28"/>
+          <w:szCs w:val="28"/>
+        </w:rPr>
+      </w:r>
+    </w:p>
+    <w:p>
+      <w:pPr>
+        <w:pStyle w:val="Normal"/>
+        <w:bidi w:val="0"/>
+        <w:jc w:val="start"/>
+        <w:rPr>
+          <w:sz w:val="28"/>
+          <w:szCs w:val="28"/>
+        </w:rPr>
+      </w:pPr>
+      <w:r>
+        <w:rPr>
+          <w:sz w:val="28"/>
+          <w:szCs w:val="28"/>
+        </w:rPr>
+      </w:r>
+    </w:p>
+    <w:p>
+      <w:pPr>
+        <w:pStyle w:val="Normal"/>
+        <w:bidi w:val="0"/>
+        <w:jc w:val="start"/>
+        <w:rPr>
+          <w:sz w:val="28"/>
+          <w:szCs w:val="28"/>
+        </w:rPr>
+      </w:pPr>
+      <w:r>
+        <w:rPr>
+          <w:sz w:val="28"/>
+          <w:szCs w:val="28"/>
+        </w:rPr>
+      </w:r>
+    </w:p>
+    <w:p>
+      <w:pPr>
+        <w:pStyle w:val="Normal"/>
+        <w:bidi w:val="0"/>
+        <w:jc w:val="start"/>
+        <w:rPr>
+          <w:sz w:val="28"/>
+          <w:szCs w:val="28"/>
+        </w:rPr>
+      </w:pPr>
+      <w:r>
+        <w:rPr>
+          <w:sz w:val="28"/>
+          <w:szCs w:val="28"/>
+        </w:rPr>
+      </w:r>
+    </w:p>
+    <w:p>
+      <w:pPr>
+        <w:pStyle w:val="Normal"/>
+        <w:bidi w:val="0"/>
+        <w:jc w:val="start"/>
+        <w:rPr>
+          <w:sz w:val="28"/>
+          <w:szCs w:val="28"/>
+        </w:rPr>
+      </w:pPr>
+      <w:r>
+        <w:rPr>
+          <w:sz w:val="28"/>
+          <w:szCs w:val="28"/>
+        </w:rPr>
+      </w:r>
+    </w:p>
+    <w:p>
+      <w:pPr>
+        <w:pStyle w:val="Normal"/>
+        <w:bidi w:val="0"/>
+        <w:jc w:val="start"/>
+        <w:rPr>
+          <w:sz w:val="28"/>
+          <w:szCs w:val="28"/>
+        </w:rPr>
+      </w:pPr>
+      <w:r>
+        <w:rPr>
+          <w:sz w:val="28"/>
+          <w:szCs w:val="28"/>
+        </w:rPr>
+      </w:r>
+    </w:p>
+    <w:p>
+      <w:pPr>
+        <w:pStyle w:val="Normal"/>
+        <w:bidi w:val="0"/>
+        <w:jc w:val="start"/>
+        <w:rPr>
+          <w:sz w:val="28"/>
+          <w:szCs w:val="28"/>
+        </w:rPr>
+      </w:pPr>
+      <w:r>
+        <w:rPr>
+          <w:sz w:val="28"/>
+          <w:szCs w:val="28"/>
+        </w:rPr>
+      </w:r>
+    </w:p>
+    <w:p>
+      <w:pPr>
+        <w:pStyle w:val="Normal"/>
+        <w:bidi w:val="0"/>
+        <w:jc w:val="start"/>
+        <w:rPr>
+          <w:sz w:val="28"/>
+          <w:szCs w:val="28"/>
+        </w:rPr>
+      </w:pPr>
+      <w:r>
+        <w:rPr>
+          <w:sz w:val="28"/>
+          <w:szCs w:val="28"/>
+        </w:rPr>
+      </w:r>
+    </w:p>
+    <w:p>
+      <w:pPr>
+        <w:pStyle w:val="Normal"/>
+        <w:bidi w:val="0"/>
+        <w:jc w:val="start"/>
+        <w:rPr>
+          <w:sz w:val="28"/>
+          <w:szCs w:val="28"/>
+        </w:rPr>
+      </w:pPr>
+      <w:r>
+        <w:rPr>
+          <w:sz w:val="28"/>
+          <w:szCs w:val="28"/>
+        </w:rPr>
+      </w:r>
+    </w:p>
+    <w:p>
+      <w:pPr>
+        <w:pStyle w:val="Normal"/>
+        <w:bidi w:val="0"/>
+        <w:jc w:val="start"/>
+        <w:rPr>
+          <w:sz w:val="28"/>
+          <w:szCs w:val="28"/>
+        </w:rPr>
+      </w:pPr>
+      <w:r>
+        <w:rPr>
+          <w:sz w:val="28"/>
+          <w:szCs w:val="28"/>
+        </w:rPr>
+      </w:r>
+    </w:p>
+    <w:p>
+      <w:pPr>
+        <w:pStyle w:val="Normal"/>
+        <w:bidi w:val="0"/>
+        <w:jc w:val="start"/>
+        <w:rPr>
+          <w:sz w:val="28"/>
+          <w:szCs w:val="28"/>
+        </w:rPr>
+      </w:pPr>
+      <w:r>
+        <w:rPr>
+          <w:sz w:val="28"/>
+          <w:szCs w:val="28"/>
+        </w:rPr>
+      </w:r>
+    </w:p>
+    <w:p>
+      <w:pPr>
+        <w:pStyle w:val="Normal"/>
+        <w:bidi w:val="0"/>
+        <w:jc w:val="start"/>
+        <w:rPr>
+          <w:sz w:val="28"/>
+          <w:szCs w:val="28"/>
+        </w:rPr>
+      </w:pPr>
+      <w:r>
+        <w:rPr>
+          <w:sz w:val="28"/>
+          <w:szCs w:val="28"/>
+        </w:rPr>
+      </w:r>
+    </w:p>
+    <w:p>
+      <w:pPr>
+        <w:pStyle w:val="Normal"/>
+        <w:bidi w:val="0"/>
+        <w:jc w:val="start"/>
+        <w:rPr>
+          <w:sz w:val="28"/>
+          <w:szCs w:val="28"/>
+        </w:rPr>
+      </w:pPr>
+      <w:r>
+        <w:rPr>
+          <w:sz w:val="28"/>
+          <w:szCs w:val="28"/>
+        </w:rPr>
+      </w:r>
+    </w:p>
+    <w:p>
+      <w:pPr>
+        <w:pStyle w:val="Normal"/>
+        <w:bidi w:val="0"/>
+        <w:jc w:val="start"/>
+        <w:rPr>
+          <w:sz w:val="28"/>
+          <w:szCs w:val="28"/>
+        </w:rPr>
+      </w:pPr>
+      <w:r>
+        <w:rPr>
+          <w:sz w:val="28"/>
+          <w:szCs w:val="28"/>
+        </w:rPr>
+      </w:r>
+    </w:p>
+    <w:p>
+      <w:pPr>
+        <w:pStyle w:val="Normal"/>
+        <w:bidi w:val="0"/>
+        <w:jc w:val="start"/>
+        <w:rPr>
+          <w:sz w:val="28"/>
+          <w:szCs w:val="28"/>
+        </w:rPr>
+      </w:pPr>
+      <w:r>
+        <w:rPr>
+          <w:sz w:val="28"/>
+          <w:szCs w:val="28"/>
+        </w:rPr>
+      </w:r>
+    </w:p>
+    <w:p>
+      <w:pPr>
+        <w:pStyle w:val="Normal"/>
+        <w:bidi w:val="0"/>
+        <w:jc w:val="start"/>
+        <w:rPr>
+          <w:sz w:val="28"/>
+          <w:szCs w:val="28"/>
+        </w:rPr>
+      </w:pPr>
+      <w:r>
+        <w:rPr>
+          <w:sz w:val="28"/>
+          <w:szCs w:val="28"/>
+        </w:rPr>
+      </w:r>
+    </w:p>
+    <w:p>
+      <w:pPr>
+        <w:pStyle w:val="Normal"/>
+        <w:bidi w:val="0"/>
+        <w:jc w:val="start"/>
+        <w:rPr>
+          <w:sz w:val="28"/>
+          <w:szCs w:val="28"/>
+        </w:rPr>
+      </w:pPr>
+      <w:r>
+        <w:rPr>
+          <w:sz w:val="28"/>
+          <w:szCs w:val="28"/>
+        </w:rPr>
+      </w:r>
+    </w:p>
+    <w:p>
+      <w:pPr>
+        <w:pStyle w:val="Normal"/>
+        <w:bidi w:val="0"/>
+        <w:jc w:val="start"/>
+        <w:rPr>
+          <w:sz w:val="28"/>
+          <w:szCs w:val="28"/>
+        </w:rPr>
+      </w:pPr>
+      <w:r>
+        <w:rPr>
+          <w:sz w:val="28"/>
+          <w:szCs w:val="28"/>
+        </w:rPr>
+        <w:drawing>
+          <wp:anchor behindDoc="0" distT="0" distB="0" distL="0" distR="0" simplePos="0" locked="0" layoutInCell="0" allowOverlap="1" relativeHeight="15">
+            <wp:simplePos x="0" y="0"/>
+            <wp:positionH relativeFrom="column">
+              <wp:align>center</wp:align>
+            </wp:positionH>
+            <wp:positionV relativeFrom="paragraph">
+              <wp:posOffset>635</wp:posOffset>
+            </wp:positionV>
+            <wp:extent cx="3657600" cy="2743200"/>
+            <wp:effectExtent l="0" t="0" r="0" b="0"/>
+            <wp:wrapSquare wrapText="largest"/>
+            <wp:docPr id="14" name="Image14" descr="" title=""/>
+            <wp:cNvGraphicFramePr>
+              <a:graphicFrameLocks xmlns:a="http://schemas.openxmlformats.org/drawingml/2006/main" noChangeAspect="1"/>
+            </wp:cNvGraphicFramePr>
+            <a:graphic xmlns:a="http://schemas.openxmlformats.org/drawingml/2006/main">
+              <a:graphicData uri="http://schemas.openxmlformats.org/drawingml/2006/picture">
+                <pic:pic xmlns:pic="http://schemas.openxmlformats.org/drawingml/2006/picture">
+                  <pic:nvPicPr>
+                    <pic:cNvPr id="14" name="Image14" descr="" title=""/>
+                    <pic:cNvPicPr>
+                      <a:picLocks noChangeAspect="1" noChangeArrowheads="1"/>
+                    </pic:cNvPicPr>
+                  </pic:nvPicPr>
+                  <pic:blipFill>
+                    <a:blip r:embed="rId15"/>
+                    <a:stretch>
+                      <a:fillRect/>
+                    </a:stretch>
+                  </pic:blipFill>
+                  <pic:spPr bwMode="auto">
+                    <a:xfrm>
+                      <a:off x="0" y="0"/>
+                      <a:ext cx="3657600" cy="2743200"/>
+                    </a:xfrm>
+                    <a:prstGeom prst="rect">
+                      <a:avLst/>
+                    </a:prstGeom>
+                  </pic:spPr>
+                </pic:pic>
+              </a:graphicData>
+            </a:graphic>
+          </wp:anchor>
+        </w:drawing>
+      </w:r>
+    </w:p>
+    <w:p>
+      <w:pPr>
+        <w:pStyle w:val="Normal"/>
+        <w:bidi w:val="0"/>
+        <w:jc w:val="start"/>
+        <w:rPr>
+          <w:sz w:val="28"/>
+          <w:szCs w:val="28"/>
+        </w:rPr>
+      </w:pPr>
+      <w:r>
+        <w:rPr>
+          <w:sz w:val="28"/>
+          <w:szCs w:val="28"/>
+        </w:rPr>
+      </w:r>
+    </w:p>
+    <w:p>
+      <w:pPr>
+        <w:pStyle w:val="Normal"/>
+        <w:bidi w:val="0"/>
+        <w:jc w:val="start"/>
+        <w:rPr>
+          <w:sz w:val="28"/>
+          <w:szCs w:val="28"/>
+        </w:rPr>
+      </w:pPr>
+      <w:r>
+        <w:rPr>
+          <w:sz w:val="28"/>
+          <w:szCs w:val="28"/>
+        </w:rPr>
+      </w:r>
+    </w:p>
+    <w:p>
+      <w:pPr>
+        <w:pStyle w:val="Normal"/>
+        <w:bidi w:val="0"/>
+        <w:jc w:val="start"/>
+        <w:rPr>
+          <w:sz w:val="28"/>
+          <w:szCs w:val="28"/>
+        </w:rPr>
+      </w:pPr>
+      <w:r>
+        <w:rPr>
+          <w:sz w:val="28"/>
+          <w:szCs w:val="28"/>
+        </w:rPr>
+      </w:r>
+    </w:p>
+    <w:p>
+      <w:pPr>
+        <w:pStyle w:val="Normal"/>
+        <w:bidi w:val="0"/>
+        <w:jc w:val="start"/>
+        <w:rPr>
+          <w:sz w:val="28"/>
+          <w:szCs w:val="28"/>
+        </w:rPr>
+      </w:pPr>
+      <w:r>
+        <w:rPr>
+          <w:sz w:val="28"/>
+          <w:szCs w:val="28"/>
+        </w:rPr>
+      </w:r>
+    </w:p>
+    <w:p>
+      <w:pPr>
+        <w:pStyle w:val="Normal"/>
+        <w:bidi w:val="0"/>
+        <w:jc w:val="start"/>
+        <w:rPr>
+          <w:sz w:val="28"/>
+          <w:szCs w:val="28"/>
+        </w:rPr>
+      </w:pPr>
+      <w:r>
+        <w:rPr>
+          <w:sz w:val="28"/>
+          <w:szCs w:val="28"/>
+        </w:rPr>
+      </w:r>
+    </w:p>
+    <w:p>
+      <w:pPr>
+        <w:pStyle w:val="Normal"/>
+        <w:bidi w:val="0"/>
+        <w:jc w:val="start"/>
+        <w:rPr>
+          <w:sz w:val="28"/>
+          <w:szCs w:val="28"/>
+        </w:rPr>
+      </w:pPr>
+      <w:r>
+        <w:rPr>
+          <w:sz w:val="28"/>
+          <w:szCs w:val="28"/>
+        </w:rPr>
+      </w:r>
+    </w:p>
+    <w:p>
+      <w:pPr>
+        <w:pStyle w:val="Normal"/>
+        <w:bidi w:val="0"/>
+        <w:jc w:val="start"/>
+        <w:rPr>
+          <w:sz w:val="28"/>
+          <w:szCs w:val="28"/>
+        </w:rPr>
+      </w:pPr>
+      <w:r>
+        <w:rPr>
+          <w:sz w:val="28"/>
+          <w:szCs w:val="28"/>
+        </w:rPr>
+      </w:r>
+    </w:p>
+    <w:p>
+      <w:pPr>
+        <w:pStyle w:val="Normal"/>
+        <w:bidi w:val="0"/>
+        <w:jc w:val="start"/>
+        <w:rPr>
+          <w:sz w:val="28"/>
+          <w:szCs w:val="28"/>
+        </w:rPr>
+      </w:pPr>
+      <w:r>
+        <w:rPr>
+          <w:sz w:val="28"/>
+          <w:szCs w:val="28"/>
+        </w:rPr>
+      </w:r>
+    </w:p>
+    <w:p>
+      <w:pPr>
+        <w:pStyle w:val="Normal"/>
+        <w:bidi w:val="0"/>
+        <w:jc w:val="start"/>
+        <w:rPr>
+          <w:sz w:val="28"/>
+          <w:szCs w:val="28"/>
+        </w:rPr>
+      </w:pPr>
+      <w:r>
+        <w:rPr>
+          <w:sz w:val="28"/>
+          <w:szCs w:val="28"/>
+        </w:rPr>
+      </w:r>
+    </w:p>
+    <w:p>
+      <w:pPr>
+        <w:pStyle w:val="Normal"/>
+        <w:bidi w:val="0"/>
+        <w:jc w:val="start"/>
+        <w:rPr>
+          <w:sz w:val="28"/>
+          <w:szCs w:val="28"/>
+        </w:rPr>
+      </w:pPr>
+      <w:r>
+        <w:rPr>
+          <w:sz w:val="28"/>
+          <w:szCs w:val="28"/>
+        </w:rPr>
+      </w:r>
+    </w:p>
+    <w:p>
+      <w:pPr>
+        <w:pStyle w:val="Normal"/>
+        <w:bidi w:val="0"/>
+        <w:jc w:val="start"/>
+        <w:rPr>
+          <w:sz w:val="28"/>
+          <w:szCs w:val="28"/>
+        </w:rPr>
+      </w:pPr>
+      <w:r>
+        <w:rPr>
+          <w:sz w:val="28"/>
+          <w:szCs w:val="28"/>
+        </w:rPr>
+      </w:r>
+    </w:p>
+    <w:p>
+      <w:pPr>
+        <w:pStyle w:val="Normal"/>
+        <w:bidi w:val="0"/>
+        <w:jc w:val="start"/>
+        <w:rPr>
+          <w:sz w:val="28"/>
+          <w:szCs w:val="28"/>
+        </w:rPr>
+      </w:pPr>
+      <w:r>
+        <w:rPr>
+          <w:sz w:val="28"/>
+          <w:szCs w:val="28"/>
+        </w:rPr>
+      </w:r>
+    </w:p>
+    <w:p>
+      <w:pPr>
+        <w:pStyle w:val="Normal"/>
+        <w:bidi w:val="0"/>
+        <w:jc w:val="start"/>
+        <w:rPr>
+          <w:sz w:val="28"/>
+          <w:szCs w:val="28"/>
+        </w:rPr>
+      </w:pPr>
+      <w:r>
+        <w:rPr>
+          <w:sz w:val="28"/>
+          <w:szCs w:val="28"/>
+        </w:rPr>
+      </w:r>
+    </w:p>
+    <w:p>
+      <w:pPr>
+        <w:pStyle w:val="Normal"/>
+        <w:bidi w:val="0"/>
+        <w:jc w:val="start"/>
+        <w:rPr>
+          <w:sz w:val="28"/>
+          <w:szCs w:val="28"/>
+        </w:rPr>
+      </w:pPr>
+      <w:r>
+        <w:rPr>
+          <w:sz w:val="28"/>
+          <w:szCs w:val="28"/>
+        </w:rPr>
+      </w:r>
+    </w:p>
+    <w:p>
+      <w:pPr>
+        <w:pStyle w:val="Normal"/>
+        <w:bidi w:val="0"/>
+        <w:jc w:val="start"/>
+        <w:rPr>
+          <w:sz w:val="28"/>
+          <w:szCs w:val="28"/>
+        </w:rPr>
+      </w:pPr>
+      <w:r>
+        <w:rPr>
+          <w:sz w:val="28"/>
+          <w:szCs w:val="28"/>
+        </w:rPr>
+      </w:r>
+    </w:p>
+    <w:p>
+      <w:pPr>
+        <w:pStyle w:val="Normal"/>
+        <w:bidi w:val="0"/>
+        <w:jc w:val="start"/>
+        <w:rPr>
+          <w:sz w:val="28"/>
+          <w:szCs w:val="28"/>
+        </w:rPr>
+      </w:pPr>
+      <w:r>
+        <w:rPr>
+          <w:sz w:val="28"/>
+          <w:szCs w:val="28"/>
+        </w:rPr>
+      </w:r>
+    </w:p>
+    <w:p>
+      <w:pPr>
+        <w:pStyle w:val="Normal"/>
+        <w:bidi w:val="0"/>
+        <w:jc w:val="start"/>
+        <w:rPr>
+          <w:sz w:val="28"/>
+          <w:szCs w:val="28"/>
+        </w:rPr>
+      </w:pPr>
+      <w:r>
+        <w:rPr>
+          <w:sz w:val="28"/>
+          <w:szCs w:val="28"/>
+        </w:rPr>
+      </w:r>
+    </w:p>
+    <w:p>
+      <w:pPr>
+        <w:pStyle w:val="Normal"/>
+        <w:bidi w:val="0"/>
+        <w:jc w:val="start"/>
+        <w:rPr>
+          <w:sz w:val="28"/>
+          <w:szCs w:val="28"/>
+        </w:rPr>
+      </w:pPr>
+      <w:r>
+        <w:rPr>
+          <w:sz w:val="28"/>
+          <w:szCs w:val="28"/>
+        </w:rPr>
+      </w:r>
+    </w:p>
+    <w:p>
+      <w:pPr>
+        <w:pStyle w:val="Normal"/>
+        <w:bidi w:val="0"/>
+        <w:jc w:val="start"/>
+        <w:rPr>
+          <w:sz w:val="28"/>
+          <w:szCs w:val="28"/>
+        </w:rPr>
+      </w:pPr>
+      <w:r>
+        <w:rPr>
+          <w:sz w:val="28"/>
+          <w:szCs w:val="28"/>
+        </w:rPr>
+      </w:r>
+    </w:p>
+    <w:p>
+      <w:pPr>
+        <w:pStyle w:val="Normal"/>
+        <w:bidi w:val="0"/>
+        <w:jc w:val="start"/>
+        <w:rPr>
+          <w:sz w:val="28"/>
+          <w:szCs w:val="28"/>
+        </w:rPr>
+      </w:pPr>
+      <w:r>
+        <w:rPr>
+          <w:sz w:val="28"/>
+          <w:szCs w:val="28"/>
+        </w:rPr>
+      </w:r>
+    </w:p>
+    <w:p>
+      <w:pPr>
+        <w:pStyle w:val="Normal"/>
+        <w:bidi w:val="0"/>
+        <w:jc w:val="start"/>
+        <w:rPr>
+          <w:sz w:val="28"/>
+          <w:szCs w:val="28"/>
+        </w:rPr>
+      </w:pPr>
+      <w:r>
+        <w:rPr>
+          <w:sz w:val="28"/>
+          <w:szCs w:val="28"/>
+        </w:rPr>
+      </w:r>
+    </w:p>
+    <w:p>
+      <w:pPr>
+        <w:pStyle w:val="Normal"/>
+        <w:bidi w:val="0"/>
+        <w:jc w:val="start"/>
+        <w:rPr>
+          <w:sz w:val="28"/>
+          <w:szCs w:val="28"/>
+        </w:rPr>
+      </w:pPr>
+      <w:r>
+        <w:rPr>
+          <w:sz w:val="28"/>
+          <w:szCs w:val="28"/>
+        </w:rPr>
+      </w:r>
+    </w:p>
+    <w:p>
+      <w:pPr>
+        <w:pStyle w:val="Normal"/>
+        <w:bidi w:val="0"/>
+        <w:jc w:val="start"/>
+        <w:rPr>
+          <w:sz w:val="28"/>
+          <w:szCs w:val="28"/>
+        </w:rPr>
+      </w:pPr>
+      <w:r>
+        <w:rPr>
+          <w:sz w:val="28"/>
+          <w:szCs w:val="28"/>
+        </w:rPr>
+      </w:r>
+    </w:p>
+    <w:p>
+      <w:pPr>
+        <w:pStyle w:val="Normal"/>
+        <w:bidi w:val="0"/>
+        <w:jc w:val="start"/>
+        <w:rPr>
+          <w:sz w:val="28"/>
+          <w:szCs w:val="28"/>
+        </w:rPr>
+      </w:pPr>
+      <w:r>
+        <w:rPr>
+          <w:sz w:val="28"/>
+          <w:szCs w:val="28"/>
+        </w:rPr>
+      </w:r>
+    </w:p>
+    <w:p>
+      <w:pPr>
+        <w:pStyle w:val="Normal"/>
+        <w:bidi w:val="0"/>
+        <w:jc w:val="start"/>
+        <w:rPr>
+          <w:sz w:val="28"/>
+          <w:szCs w:val="28"/>
+        </w:rPr>
+      </w:pPr>
+      <w:r>
+        <w:rPr>
+          <w:sz w:val="28"/>
+          <w:szCs w:val="28"/>
+        </w:rPr>
+      </w:r>
+    </w:p>
+    <w:p>
+      <w:pPr>
+        <w:pStyle w:val="Normal"/>
+        <w:bidi w:val="0"/>
+        <w:jc w:val="start"/>
+        <w:rPr>
+          <w:sz w:val="28"/>
+          <w:szCs w:val="28"/>
+        </w:rPr>
+      </w:pPr>
+      <w:r>
+        <w:rPr>
+          <w:sz w:val="28"/>
+          <w:szCs w:val="28"/>
+        </w:rPr>
+      </w:r>
+    </w:p>
+    <w:p>
+      <w:pPr>
+        <w:pStyle w:val="Normal"/>
+        <w:bidi w:val="0"/>
+        <w:jc w:val="start"/>
+        <w:rPr>
+          <w:sz w:val="28"/>
+          <w:szCs w:val="28"/>
+        </w:rPr>
+      </w:pPr>
+      <w:r>
+        <w:rPr>
+          <w:sz w:val="28"/>
+          <w:szCs w:val="28"/>
+        </w:rPr>
+        <w:drawing>
+          <wp:anchor behindDoc="0" distT="0" distB="0" distL="0" distR="0" simplePos="0" locked="0" layoutInCell="0" allowOverlap="1" relativeHeight="16">
+            <wp:simplePos x="0" y="0"/>
+            <wp:positionH relativeFrom="column">
+              <wp:align>center</wp:align>
+            </wp:positionH>
+            <wp:positionV relativeFrom="paragraph">
+              <wp:posOffset>635</wp:posOffset>
+            </wp:positionV>
+            <wp:extent cx="3657600" cy="2002790"/>
+            <wp:effectExtent l="0" t="0" r="0" b="0"/>
+            <wp:wrapSquare wrapText="largest"/>
+            <wp:docPr id="15" name="Image15" descr="" title=""/>
+            <wp:cNvGraphicFramePr>
+              <a:graphicFrameLocks xmlns:a="http://schemas.openxmlformats.org/drawingml/2006/main" noChangeAspect="1"/>
+            </wp:cNvGraphicFramePr>
+            <a:graphic xmlns:a="http://schemas.openxmlformats.org/drawingml/2006/main">
+              <a:graphicData uri="http://schemas.openxmlformats.org/drawingml/2006/picture">
+                <pic:pic xmlns:pic="http://schemas.openxmlformats.org/drawingml/2006/picture">
+                  <pic:nvPicPr>
+                    <pic:cNvPr id="15" name="Image15" descr="" title=""/>
+                    <pic:cNvPicPr>
+                      <a:picLocks noChangeAspect="1" noChangeArrowheads="1"/>
+                    </pic:cNvPicPr>
+                  </pic:nvPicPr>
+                  <pic:blipFill>
+                    <a:blip r:embed="rId16"/>
+                    <a:stretch>
+                      <a:fillRect/>
+                    </a:stretch>
+                  </pic:blipFill>
+                  <pic:spPr bwMode="auto">
+                    <a:xfrm>
+                      <a:off x="0" y="0"/>
+                      <a:ext cx="3657600" cy="2002790"/>
+                    </a:xfrm>
+                    <a:prstGeom prst="rect">
+                      <a:avLst/>
+                    </a:prstGeom>
+                  </pic:spPr>
+                </pic:pic>
+              </a:graphicData>
+            </a:graphic>
+          </wp:anchor>
+        </w:drawing>
+      </w:r>
+    </w:p>
+    <w:p>
+      <w:pPr>
+        <w:pStyle w:val="Normal"/>
+        <w:bidi w:val="0"/>
+        <w:jc w:val="start"/>
+        <w:rPr>
+          <w:sz w:val="28"/>
+          <w:szCs w:val="28"/>
+        </w:rPr>
+      </w:pPr>
+      <w:r>
+        <w:rPr>
+          <w:sz w:val="28"/>
+          <w:szCs w:val="28"/>
+        </w:rPr>
+      </w:r>
+    </w:p>
+    <w:p>
+      <w:pPr>
+        <w:pStyle w:val="Normal"/>
+        <w:bidi w:val="0"/>
+        <w:jc w:val="start"/>
+        <w:rPr>
+          <w:sz w:val="28"/>
+          <w:szCs w:val="28"/>
+        </w:rPr>
+      </w:pPr>
+      <w:r>
+        <w:rPr>
+          <w:sz w:val="28"/>
+          <w:szCs w:val="28"/>
+        </w:rPr>
+      </w:r>
+    </w:p>
+    <w:p>
+      <w:pPr>
+        <w:pStyle w:val="Normal"/>
+        <w:bidi w:val="0"/>
+        <w:jc w:val="start"/>
+        <w:rPr>
+          <w:sz w:val="28"/>
+          <w:szCs w:val="28"/>
+        </w:rPr>
+      </w:pPr>
+      <w:r>
+        <w:rPr>
+          <w:sz w:val="28"/>
+          <w:szCs w:val="28"/>
+        </w:rPr>
+      </w:r>
+    </w:p>
+    <w:p>
+      <w:pPr>
+        <w:pStyle w:val="Normal"/>
+        <w:bidi w:val="0"/>
+        <w:jc w:val="start"/>
+        <w:rPr>
+          <w:sz w:val="28"/>
+          <w:szCs w:val="28"/>
+        </w:rPr>
+      </w:pPr>
+      <w:r>
+        <w:rPr>
+          <w:sz w:val="28"/>
+          <w:szCs w:val="28"/>
+        </w:rPr>
+      </w:r>
+    </w:p>
+    <w:p>
+      <w:pPr>
+        <w:pStyle w:val="Normal"/>
+        <w:bidi w:val="0"/>
+        <w:jc w:val="start"/>
+        <w:rPr>
+          <w:sz w:val="28"/>
+          <w:szCs w:val="28"/>
+        </w:rPr>
+      </w:pPr>
+      <w:r>
+        <w:rPr>
+          <w:sz w:val="28"/>
+          <w:szCs w:val="28"/>
+        </w:rPr>
+      </w:r>
+    </w:p>
+    <w:p>
+      <w:pPr>
+        <w:pStyle w:val="Normal"/>
+        <w:bidi w:val="0"/>
+        <w:jc w:val="start"/>
+        <w:rPr>
+          <w:sz w:val="28"/>
+          <w:szCs w:val="28"/>
+        </w:rPr>
+      </w:pPr>
+      <w:r>
+        <w:rPr>
+          <w:sz w:val="28"/>
+          <w:szCs w:val="28"/>
+        </w:rPr>
+      </w:r>
+    </w:p>
+    <w:p>
+      <w:pPr>
+        <w:pStyle w:val="Normal"/>
+        <w:bidi w:val="0"/>
+        <w:jc w:val="start"/>
+        <w:rPr>
+          <w:sz w:val="28"/>
+          <w:szCs w:val="28"/>
+        </w:rPr>
+      </w:pPr>
+      <w:r>
+        <w:rPr>
+          <w:sz w:val="28"/>
+          <w:szCs w:val="28"/>
+        </w:rPr>
+      </w:r>
+    </w:p>
+    <w:p>
+      <w:pPr>
+        <w:pStyle w:val="Normal"/>
+        <w:bidi w:val="0"/>
+        <w:jc w:val="start"/>
+        <w:rPr>
+          <w:sz w:val="28"/>
+          <w:szCs w:val="28"/>
+        </w:rPr>
+      </w:pPr>
+      <w:r>
+        <w:rPr>
+          <w:sz w:val="28"/>
+          <w:szCs w:val="28"/>
+        </w:rPr>
+      </w:r>
+    </w:p>
+    <w:p>
+      <w:pPr>
+        <w:pStyle w:val="Normal"/>
+        <w:bidi w:val="0"/>
+        <w:jc w:val="start"/>
+        <w:rPr>
+          <w:sz w:val="28"/>
+          <w:szCs w:val="28"/>
+        </w:rPr>
+      </w:pPr>
+      <w:r>
+        <w:rPr>
+          <w:sz w:val="28"/>
+          <w:szCs w:val="28"/>
+        </w:rPr>
+      </w:r>
+    </w:p>
+    <w:p>
+      <w:pPr>
+        <w:pStyle w:val="Normal"/>
+        <w:bidi w:val="0"/>
+        <w:jc w:val="start"/>
+        <w:rPr>
+          <w:sz w:val="28"/>
+          <w:szCs w:val="28"/>
+        </w:rPr>
+      </w:pPr>
+      <w:r>
+        <w:rPr>
+          <w:sz w:val="28"/>
+          <w:szCs w:val="28"/>
+        </w:rPr>
+      </w:r>
+    </w:p>
+    <w:p>
+      <w:pPr>
+        <w:pStyle w:val="Normal"/>
+        <w:bidi w:val="0"/>
+        <w:jc w:val="start"/>
+        <w:rPr>
+          <w:sz w:val="28"/>
+          <w:szCs w:val="28"/>
+        </w:rPr>
+      </w:pPr>
+      <w:r>
+        <w:rPr>
+          <w:sz w:val="28"/>
+          <w:szCs w:val="28"/>
+        </w:rPr>
+      </w:r>
+    </w:p>
+    <w:p>
+      <w:pPr>
+        <w:pStyle w:val="Normal"/>
+        <w:bidi w:val="0"/>
+        <w:jc w:val="start"/>
+        <w:rPr>
+          <w:sz w:val="28"/>
+          <w:szCs w:val="28"/>
+        </w:rPr>
+      </w:pPr>
+      <w:r>
+        <w:rPr>
+          <w:sz w:val="28"/>
+          <w:szCs w:val="28"/>
+        </w:rPr>
+      </w:r>
+    </w:p>
+    <w:p>
+      <w:pPr>
+        <w:pStyle w:val="Normal"/>
+        <w:bidi w:val="0"/>
+        <w:jc w:val="start"/>
+        <w:rPr>
+          <w:sz w:val="28"/>
+          <w:szCs w:val="28"/>
+        </w:rPr>
+      </w:pPr>
+      <w:r>
+        <w:rPr>
+          <w:sz w:val="28"/>
+          <w:szCs w:val="28"/>
+        </w:rPr>
+      </w:r>
+    </w:p>
+    <w:p>
+      <w:pPr>
+        <w:pStyle w:val="Normal"/>
+        <w:bidi w:val="0"/>
+        <w:jc w:val="start"/>
+        <w:rPr>
+          <w:sz w:val="28"/>
+          <w:szCs w:val="28"/>
+        </w:rPr>
+      </w:pPr>
+      <w:r>
+        <w:rPr>
+          <w:sz w:val="28"/>
+          <w:szCs w:val="28"/>
+        </w:rPr>
+      </w:r>
+    </w:p>
+    <w:p>
+      <w:pPr>
+        <w:pStyle w:val="Normal"/>
+        <w:bidi w:val="0"/>
+        <w:jc w:val="start"/>
+        <w:rPr>
+          <w:sz w:val="28"/>
+          <w:szCs w:val="28"/>
+        </w:rPr>
+      </w:pPr>
+      <w:r>
+        <w:rPr>
+          <w:sz w:val="28"/>
+          <w:szCs w:val="28"/>
+        </w:rPr>
+      </w:r>
+    </w:p>
+    <w:p>
+      <w:pPr>
+        <w:pStyle w:val="Normal"/>
+        <w:bidi w:val="0"/>
+        <w:jc w:val="start"/>
+        <w:rPr>
+          <w:sz w:val="28"/>
+          <w:szCs w:val="28"/>
+        </w:rPr>
+      </w:pPr>
+      <w:r>
+        <w:rPr>
+          <w:sz w:val="28"/>
+          <w:szCs w:val="28"/>
+        </w:rPr>
+      </w:r>
+    </w:p>
+    <w:p>
+      <w:pPr>
+        <w:pStyle w:val="Normal"/>
+        <w:bidi w:val="0"/>
+        <w:jc w:val="start"/>
+        <w:rPr>
+          <w:sz w:val="28"/>
+          <w:szCs w:val="28"/>
+        </w:rPr>
+      </w:pPr>
+      <w:r>
+        <w:rPr>
+          <w:sz w:val="28"/>
+          <w:szCs w:val="28"/>
+        </w:rPr>
+      </w:r>
+    </w:p>
+    <w:p>
+      <w:pPr>
+        <w:pStyle w:val="Normal"/>
+        <w:bidi w:val="0"/>
+        <w:jc w:val="start"/>
+        <w:rPr>
+          <w:sz w:val="28"/>
+          <w:szCs w:val="28"/>
+        </w:rPr>
+      </w:pPr>
+      <w:r>
+        <w:rPr>
+          <w:sz w:val="28"/>
+          <w:szCs w:val="28"/>
+        </w:rPr>
+        <w:drawing>
+          <wp:anchor behindDoc="0" distT="0" distB="0" distL="0" distR="0" simplePos="0" locked="0" layoutInCell="0" allowOverlap="1" relativeHeight="17">
+            <wp:simplePos x="0" y="0"/>
+            <wp:positionH relativeFrom="column">
+              <wp:align>center</wp:align>
+            </wp:positionH>
+            <wp:positionV relativeFrom="paragraph">
+              <wp:posOffset>635</wp:posOffset>
+            </wp:positionV>
+            <wp:extent cx="4070350" cy="2228850"/>
+            <wp:effectExtent l="0" t="0" r="0" b="0"/>
+            <wp:wrapSquare wrapText="largest"/>
+            <wp:docPr id="16" name="Image17" descr="" title=""/>
+            <wp:cNvGraphicFramePr>
+              <a:graphicFrameLocks xmlns:a="http://schemas.openxmlformats.org/drawingml/2006/main" noChangeAspect="1"/>
+            </wp:cNvGraphicFramePr>
+            <a:graphic xmlns:a="http://schemas.openxmlformats.org/drawingml/2006/main">
+              <a:graphicData uri="http://schemas.openxmlformats.org/drawingml/2006/picture">
+                <pic:pic xmlns:pic="http://schemas.openxmlformats.org/drawingml/2006/picture">
+                  <pic:nvPicPr>
+                    <pic:cNvPr id="16" name="Image17" descr="" title=""/>
+                    <pic:cNvPicPr>
+                      <a:picLocks noChangeAspect="1" noChangeArrowheads="1"/>
+                    </pic:cNvPicPr>
+                  </pic:nvPicPr>
+                  <pic:blipFill>
+                    <a:blip r:embed="rId17"/>
+                    <a:stretch>
+                      <a:fillRect/>
+                    </a:stretch>
+                  </pic:blipFill>
+                  <pic:spPr bwMode="auto">
+                    <a:xfrm>
+                      <a:off x="0" y="0"/>
+                      <a:ext cx="4070350" cy="2228850"/>
+                    </a:xfrm>
+                    <a:prstGeom prst="rect">
+                      <a:avLst/>
+                    </a:prstGeom>
+                  </pic:spPr>
+                </pic:pic>
+              </a:graphicData>
+            </a:graphic>
+          </wp:anchor>
+        </w:drawing>
+      </w:r>
+    </w:p>
+    <w:p>
+      <w:pPr>
+        <w:pStyle w:val="Normal"/>
+        <w:bidi w:val="0"/>
+        <w:jc w:val="start"/>
+        <w:rPr>
+          <w:sz w:val="28"/>
+          <w:szCs w:val="28"/>
+        </w:rPr>
+      </w:pPr>
+      <w:r>
+        <w:rPr>
+          <w:sz w:val="28"/>
+          <w:szCs w:val="28"/>
+        </w:rPr>
+      </w:r>
+    </w:p>
+    <w:p>
+      <w:pPr>
+        <w:pStyle w:val="Normal"/>
+        <w:bidi w:val="0"/>
+        <w:jc w:val="start"/>
+        <w:rPr>
+          <w:sz w:val="28"/>
+          <w:szCs w:val="28"/>
+        </w:rPr>
+      </w:pPr>
+      <w:r>
+        <w:rPr>
+          <w:sz w:val="28"/>
+          <w:szCs w:val="28"/>
+        </w:rPr>
+      </w:r>
+    </w:p>
+    <w:p>
+      <w:pPr>
+        <w:pStyle w:val="Normal"/>
+        <w:bidi w:val="0"/>
+        <w:jc w:val="start"/>
+        <w:rPr>
+          <w:sz w:val="28"/>
+          <w:szCs w:val="28"/>
+        </w:rPr>
+      </w:pPr>
+      <w:r>
+        <w:rPr>
+          <w:sz w:val="28"/>
+          <w:szCs w:val="28"/>
+        </w:rPr>
+      </w:r>
+    </w:p>
+    <w:p>
+      <w:pPr>
+        <w:pStyle w:val="Normal"/>
+        <w:bidi w:val="0"/>
+        <w:jc w:val="start"/>
+        <w:rPr>
+          <w:sz w:val="28"/>
+          <w:szCs w:val="28"/>
+        </w:rPr>
+      </w:pPr>
+      <w:r>
+        <w:rPr>
+          <w:sz w:val="28"/>
+          <w:szCs w:val="28"/>
+        </w:rPr>
+      </w:r>
+    </w:p>
+    <w:p>
+      <w:pPr>
+        <w:pStyle w:val="Normal"/>
+        <w:bidi w:val="0"/>
+        <w:jc w:val="start"/>
+        <w:rPr>
+          <w:sz w:val="28"/>
+          <w:szCs w:val="28"/>
+        </w:rPr>
+      </w:pPr>
+      <w:r>
+        <w:rPr>
+          <w:sz w:val="28"/>
+          <w:szCs w:val="28"/>
+        </w:rPr>
+      </w:r>
+    </w:p>
+    <w:p>
+      <w:pPr>
+        <w:pStyle w:val="Normal"/>
+        <w:bidi w:val="0"/>
+        <w:jc w:val="start"/>
+        <w:rPr>
+          <w:sz w:val="28"/>
+          <w:szCs w:val="28"/>
+        </w:rPr>
+      </w:pPr>
+      <w:r>
+        <w:rPr>
+          <w:sz w:val="28"/>
+          <w:szCs w:val="28"/>
+        </w:rPr>
+      </w:r>
+    </w:p>
+    <w:p>
+      <w:pPr>
+        <w:pStyle w:val="Normal"/>
+        <w:bidi w:val="0"/>
+        <w:jc w:val="start"/>
+        <w:rPr>
+          <w:sz w:val="28"/>
+          <w:szCs w:val="28"/>
+        </w:rPr>
+      </w:pPr>
+      <w:r>
+        <w:rPr>
+          <w:sz w:val="28"/>
+          <w:szCs w:val="28"/>
+        </w:rPr>
+      </w:r>
+    </w:p>
+    <w:p>
+      <w:pPr>
+        <w:pStyle w:val="Normal"/>
+        <w:bidi w:val="0"/>
+        <w:jc w:val="start"/>
+        <w:rPr>
+          <w:sz w:val="28"/>
+          <w:szCs w:val="28"/>
+        </w:rPr>
+      </w:pPr>
+      <w:r>
+        <w:rPr>
+          <w:sz w:val="28"/>
+          <w:szCs w:val="28"/>
+        </w:rPr>
+      </w:r>
+    </w:p>
+    <w:p>
+      <w:pPr>
+        <w:pStyle w:val="Normal"/>
+        <w:bidi w:val="0"/>
+        <w:jc w:val="start"/>
+        <w:rPr>
+          <w:sz w:val="28"/>
+          <w:szCs w:val="28"/>
+        </w:rPr>
+      </w:pPr>
+      <w:r>
+        <w:rPr>
+          <w:sz w:val="28"/>
+          <w:szCs w:val="28"/>
+        </w:rPr>
+      </w:r>
+    </w:p>
+    <w:p>
+      <w:pPr>
+        <w:pStyle w:val="Normal"/>
+        <w:bidi w:val="0"/>
+        <w:jc w:val="start"/>
+        <w:rPr>
+          <w:sz w:val="28"/>
+          <w:szCs w:val="28"/>
+        </w:rPr>
+      </w:pPr>
+      <w:r>
+        <w:rPr>
+          <w:sz w:val="28"/>
+          <w:szCs w:val="28"/>
+        </w:rPr>
+      </w:r>
+    </w:p>
+    <w:p>
+      <w:pPr>
+        <w:pStyle w:val="Normal"/>
+        <w:bidi w:val="0"/>
+        <w:jc w:val="start"/>
+        <w:rPr>
+          <w:sz w:val="28"/>
+          <w:szCs w:val="28"/>
+        </w:rPr>
+      </w:pPr>
+      <w:r>
+        <w:rPr>
+          <w:sz w:val="28"/>
+          <w:szCs w:val="28"/>
+        </w:rPr>
+      </w:r>
+    </w:p>
+    <w:p>
+      <w:pPr>
+        <w:pStyle w:val="Normal"/>
+        <w:bidi w:val="0"/>
+        <w:jc w:val="start"/>
+        <w:rPr>
+          <w:sz w:val="28"/>
+          <w:szCs w:val="28"/>
+        </w:rPr>
+      </w:pPr>
+      <w:r>
+        <w:rPr>
+          <w:sz w:val="28"/>
+          <w:szCs w:val="28"/>
+        </w:rPr>
+      </w:r>
+    </w:p>
+    <w:p>
+      <w:pPr>
+        <w:pStyle w:val="Normal"/>
+        <w:bidi w:val="0"/>
+        <w:jc w:val="start"/>
+        <w:rPr>
+          <w:sz w:val="28"/>
+          <w:szCs w:val="28"/>
+        </w:rPr>
+      </w:pPr>
+      <w:r>
+        <w:rPr>
+          <w:sz w:val="28"/>
+          <w:szCs w:val="28"/>
+        </w:rPr>
+      </w:r>
+    </w:p>
+    <w:p>
+      <w:pPr>
+        <w:pStyle w:val="Normal"/>
+        <w:bidi w:val="0"/>
+        <w:jc w:val="start"/>
+        <w:rPr>
+          <w:sz w:val="28"/>
+          <w:szCs w:val="28"/>
+        </w:rPr>
+      </w:pPr>
+      <w:r>
+        <w:rPr>
+          <w:sz w:val="28"/>
+          <w:szCs w:val="28"/>
+        </w:rPr>
+      </w:r>
+    </w:p>
+    <w:p>
+      <w:pPr>
+        <w:pStyle w:val="Normal"/>
+        <w:bidi w:val="0"/>
+        <w:jc w:val="start"/>
+        <w:rPr>
+          <w:sz w:val="28"/>
+          <w:szCs w:val="28"/>
+        </w:rPr>
+      </w:pPr>
+      <w:r>
+        <w:rPr>
+          <w:sz w:val="28"/>
+          <w:szCs w:val="28"/>
+        </w:rPr>
+      </w:r>
+    </w:p>
+    <w:p>
+      <w:pPr>
+        <w:pStyle w:val="Normal"/>
+        <w:bidi w:val="0"/>
+        <w:jc w:val="start"/>
+        <w:rPr>
+          <w:sz w:val="28"/>
+          <w:szCs w:val="28"/>
+        </w:rPr>
+      </w:pPr>
+      <w:r>
+        <w:rPr>
+          <w:sz w:val="28"/>
+          <w:szCs w:val="28"/>
+        </w:rPr>
+      </w:r>
+    </w:p>
+    <w:p>
+      <w:pPr>
+        <w:pStyle w:val="Normal"/>
+        <w:bidi w:val="0"/>
+        <w:jc w:val="start"/>
+        <w:rPr>
+          <w:sz w:val="28"/>
+          <w:szCs w:val="28"/>
+        </w:rPr>
+      </w:pPr>
+      <w:r>
+        <w:rPr>
+          <w:sz w:val="28"/>
+          <w:szCs w:val="28"/>
+        </w:rPr>
+      </w:r>
+    </w:p>
+    <w:p>
+      <w:pPr>
+        <w:pStyle w:val="Normal"/>
+        <w:bidi w:val="0"/>
+        <w:jc w:val="start"/>
+        <w:rPr>
+          <w:sz w:val="28"/>
+          <w:szCs w:val="28"/>
+        </w:rPr>
+      </w:pPr>
+      <w:r>
+        <w:rPr>
+          <w:sz w:val="28"/>
+          <w:szCs w:val="28"/>
+        </w:rPr>
+      </w:r>
+    </w:p>
+    <w:p>
+      <w:pPr>
+        <w:pStyle w:val="Normal"/>
+        <w:bidi w:val="0"/>
+        <w:jc w:val="start"/>
+        <w:rPr>
+          <w:sz w:val="28"/>
+          <w:szCs w:val="28"/>
+        </w:rPr>
+      </w:pPr>
+      <w:r>
+        <w:rPr>
+          <w:sz w:val="28"/>
+          <w:szCs w:val="28"/>
+        </w:rPr>
+      </w:r>
+    </w:p>
+    <w:p>
+      <w:pPr>
+        <w:pStyle w:val="Normal"/>
+        <w:bidi w:val="0"/>
+        <w:jc w:val="start"/>
+        <w:rPr>
+          <w:sz w:val="28"/>
+          <w:szCs w:val="28"/>
+        </w:rPr>
+      </w:pPr>
+      <w:r>
+        <w:rPr>
+          <w:sz w:val="28"/>
+          <w:szCs w:val="28"/>
+        </w:rPr>
+      </w:r>
+    </w:p>
+    <w:p>
+      <w:pPr>
+        <w:pStyle w:val="Normal"/>
+        <w:bidi w:val="0"/>
+        <w:jc w:val="start"/>
+        <w:rPr>
+          <w:sz w:val="28"/>
+          <w:szCs w:val="28"/>
+        </w:rPr>
+      </w:pPr>
+      <w:r>
+        <w:rPr>
+          <w:sz w:val="28"/>
+          <w:szCs w:val="28"/>
+        </w:rPr>
+      </w:r>
+    </w:p>
+    <w:p>
+      <w:pPr>
+        <w:pStyle w:val="Normal"/>
+        <w:bidi w:val="0"/>
+        <w:jc w:val="start"/>
+        <w:rPr>
+          <w:sz w:val="28"/>
+          <w:szCs w:val="28"/>
+        </w:rPr>
+      </w:pPr>
+      <w:r>
+        <w:rPr>
+          <w:sz w:val="28"/>
+          <w:szCs w:val="28"/>
+        </w:rPr>
+        <w:tab/>
+        <w:t>The next step will be to go through each pixel on the image whose homography has been found and set pixels that are not black and red. Then, the transform process is applied and the original image is returned.</w:t>
       </w:r>
     </w:p>
     <w:p>
@@ -10204,7 +10512,7 @@
     <w:pPr>
       <w:widowControl/>
       <w:suppressAutoHyphens w:val="true"/>
-      <w:overflowPunct w:val="true"/>
+      <w:overflowPunct w:val="false"/>
       <w:bidi w:val="0"/>
       <w:spacing w:before="0" w:after="0"/>
       <w:jc w:val="start"/>

</xml_diff>